<commit_message>
end first version rapport
</commit_message>
<xml_diff>
--- a/rapport.docx
+++ b/rapport.docx
@@ -10,6 +10,7 @@
           <w:docPartUnique/>
         </w:docPartObj>
       </w:sdtPr>
+      <w:sdtEndPr/>
       <w:sdtContent>
         <w:p>
           <w:pPr>
@@ -43,6 +44,7 @@
                 <w:dataBinding w:prefixMappings="xmlns:ns0='http://schemas.openxmlformats.org/officeDocument/2006/extended-properties'" w:xpath="/ns0:Properties[1]/ns0:Company[1]" w:storeItemID="{6668398D-A668-4E3E-A5EB-62B293D839F1}"/>
                 <w:text/>
               </w:sdtPr>
+              <w:sdtEndPr/>
               <w:sdtContent>
                 <w:tc>
                   <w:tcPr>
@@ -85,6 +87,7 @@
                   <w:dataBinding w:prefixMappings="xmlns:ns0='http://schemas.openxmlformats.org/package/2006/metadata/core-properties' xmlns:ns1='http://purl.org/dc/elements/1.1/'" w:xpath="/ns0:coreProperties[1]/ns1:title[1]" w:storeItemID="{6C3C8BC8-F283-45AE-878A-BAB7291924A1}"/>
                   <w:text/>
                 </w:sdtPr>
+                <w:sdtEndPr/>
                 <w:sdtContent>
                   <w:p>
                     <w:pPr>
@@ -117,6 +120,7 @@
                 <w:dataBinding w:prefixMappings="xmlns:ns0='http://schemas.openxmlformats.org/package/2006/metadata/core-properties' xmlns:ns1='http://purl.org/dc/elements/1.1/'" w:xpath="/ns0:coreProperties[1]/ns1:subject[1]" w:storeItemID="{6C3C8BC8-F283-45AE-878A-BAB7291924A1}"/>
                 <w:text/>
               </w:sdtPr>
+              <w:sdtEndPr/>
               <w:sdtContent>
                 <w:tc>
                   <w:tcPr>
@@ -171,6 +175,7 @@
                   <w:dataBinding w:prefixMappings="xmlns:ns0='http://schemas.openxmlformats.org/package/2006/metadata/core-properties' xmlns:ns1='http://purl.org/dc/elements/1.1/'" w:xpath="/ns0:coreProperties[1]/ns1:creator[1]" w:storeItemID="{6C3C8BC8-F283-45AE-878A-BAB7291924A1}"/>
                   <w:text/>
                 </w:sdtPr>
+                <w:sdtEndPr/>
                 <w:sdtContent>
                   <w:p>
                     <w:pPr>
@@ -215,6 +220,13 @@
     </w:sdt>
     <w:sdt>
       <w:sdtPr>
+        <w:rPr>
+          <w:rFonts w:asciiTheme="minorHAnsi" w:eastAsiaTheme="minorHAnsi" w:hAnsiTheme="minorHAnsi" w:cstheme="minorBidi"/>
+          <w:color w:val="auto"/>
+          <w:sz w:val="22"/>
+          <w:szCs w:val="22"/>
+          <w:lang w:eastAsia="en-US"/>
+        </w:rPr>
         <w:id w:val="-358744732"/>
         <w:docPartObj>
           <w:docPartGallery w:val="Table of Contents"/>
@@ -223,13 +235,8 @@
       </w:sdtPr>
       <w:sdtEndPr>
         <w:rPr>
-          <w:rFonts w:asciiTheme="minorHAnsi" w:eastAsiaTheme="minorHAnsi" w:hAnsiTheme="minorHAnsi" w:cstheme="minorBidi"/>
           <w:b/>
           <w:bCs/>
-          <w:color w:val="auto"/>
-          <w:sz w:val="22"/>
-          <w:szCs w:val="22"/>
-          <w:lang w:eastAsia="en-US"/>
         </w:rPr>
       </w:sdtEndPr>
       <w:sdtContent>
@@ -262,7 +269,7 @@
           <w:r>
             <w:fldChar w:fldCharType="separate"/>
           </w:r>
-          <w:hyperlink w:anchor="_Toc41137107" w:history="1">
+          <w:hyperlink w:anchor="_Toc41140763" w:history="1">
             <w:r>
               <w:rPr>
                 <w:rStyle w:val="Lienhypertexte"/>
@@ -289,7 +296,7 @@
                 <w:noProof/>
                 <w:webHidden/>
               </w:rPr>
-              <w:instrText xml:space="preserve"> PAGEREF _Toc41137107 \h </w:instrText>
+              <w:instrText xml:space="preserve"> PAGEREF _Toc41140763 \h </w:instrText>
             </w:r>
             <w:r>
               <w:rPr>
@@ -332,7 +339,7 @@
               <w:lang w:eastAsia="fr-FR"/>
             </w:rPr>
           </w:pPr>
-          <w:hyperlink w:anchor="_Toc41137108" w:history="1">
+          <w:hyperlink w:anchor="_Toc41140764" w:history="1">
             <w:r>
               <w:rPr>
                 <w:rStyle w:val="Lienhypertexte"/>
@@ -359,7 +366,7 @@
                 <w:noProof/>
                 <w:webHidden/>
               </w:rPr>
-              <w:instrText xml:space="preserve"> PAGEREF _Toc41137108 \h </w:instrText>
+              <w:instrText xml:space="preserve"> PAGEREF _Toc41140764 \h </w:instrText>
             </w:r>
             <w:r>
               <w:rPr>
@@ -402,7 +409,7 @@
               <w:lang w:eastAsia="fr-FR"/>
             </w:rPr>
           </w:pPr>
-          <w:hyperlink w:anchor="_Toc41137109" w:history="1">
+          <w:hyperlink w:anchor="_Toc41140765" w:history="1">
             <w:r>
               <w:rPr>
                 <w:rStyle w:val="Lienhypertexte"/>
@@ -429,7 +436,7 @@
                 <w:noProof/>
                 <w:webHidden/>
               </w:rPr>
-              <w:instrText xml:space="preserve"> PAGEREF _Toc41137109 \h </w:instrText>
+              <w:instrText xml:space="preserve"> PAGEREF _Toc41140765 \h </w:instrText>
             </w:r>
             <w:r>
               <w:rPr>
@@ -472,7 +479,7 @@
               <w:lang w:eastAsia="fr-FR"/>
             </w:rPr>
           </w:pPr>
-          <w:hyperlink w:anchor="_Toc41137110" w:history="1">
+          <w:hyperlink w:anchor="_Toc41140766" w:history="1">
             <w:r>
               <w:rPr>
                 <w:rStyle w:val="Lienhypertexte"/>
@@ -499,7 +506,7 @@
                 <w:noProof/>
                 <w:webHidden/>
               </w:rPr>
-              <w:instrText xml:space="preserve"> PAGEREF _Toc41137110 \h </w:instrText>
+              <w:instrText xml:space="preserve"> PAGEREF _Toc41140766 \h </w:instrText>
             </w:r>
             <w:r>
               <w:rPr>
@@ -542,7 +549,7 @@
               <w:lang w:eastAsia="fr-FR"/>
             </w:rPr>
           </w:pPr>
-          <w:hyperlink w:anchor="_Toc41137111" w:history="1">
+          <w:hyperlink w:anchor="_Toc41140767" w:history="1">
             <w:r>
               <w:rPr>
                 <w:rStyle w:val="Lienhypertexte"/>
@@ -569,7 +576,7 @@
                 <w:noProof/>
                 <w:webHidden/>
               </w:rPr>
-              <w:instrText xml:space="preserve"> PAGEREF _Toc41137111 \h </w:instrText>
+              <w:instrText xml:space="preserve"> PAGEREF _Toc41140767 \h </w:instrText>
             </w:r>
             <w:r>
               <w:rPr>
@@ -612,7 +619,7 @@
               <w:lang w:eastAsia="fr-FR"/>
             </w:rPr>
           </w:pPr>
-          <w:hyperlink w:anchor="_Toc41137112" w:history="1">
+          <w:hyperlink w:anchor="_Toc41140768" w:history="1">
             <w:r>
               <w:rPr>
                 <w:rStyle w:val="Lienhypertexte"/>
@@ -639,7 +646,7 @@
                 <w:noProof/>
                 <w:webHidden/>
               </w:rPr>
-              <w:instrText xml:space="preserve"> PAGEREF _Toc41137112 \h </w:instrText>
+              <w:instrText xml:space="preserve"> PAGEREF _Toc41140768 \h </w:instrText>
             </w:r>
             <w:r>
               <w:rPr>
@@ -682,7 +689,7 @@
               <w:lang w:eastAsia="fr-FR"/>
             </w:rPr>
           </w:pPr>
-          <w:hyperlink w:anchor="_Toc41137113" w:history="1">
+          <w:hyperlink w:anchor="_Toc41140769" w:history="1">
             <w:r>
               <w:rPr>
                 <w:rStyle w:val="Lienhypertexte"/>
@@ -709,7 +716,7 @@
                 <w:noProof/>
                 <w:webHidden/>
               </w:rPr>
-              <w:instrText xml:space="preserve"> PAGEREF _Toc41137113 \h </w:instrText>
+              <w:instrText xml:space="preserve"> PAGEREF _Toc41140769 \h </w:instrText>
             </w:r>
             <w:r>
               <w:rPr>
@@ -752,7 +759,7 @@
               <w:lang w:eastAsia="fr-FR"/>
             </w:rPr>
           </w:pPr>
-          <w:hyperlink w:anchor="_Toc41137114" w:history="1">
+          <w:hyperlink w:anchor="_Toc41140770" w:history="1">
             <w:r>
               <w:rPr>
                 <w:rStyle w:val="Lienhypertexte"/>
@@ -779,7 +786,7 @@
                 <w:noProof/>
                 <w:webHidden/>
               </w:rPr>
-              <w:instrText xml:space="preserve"> PAGEREF _Toc41137114 \h </w:instrText>
+              <w:instrText xml:space="preserve"> PAGEREF _Toc41140770 \h </w:instrText>
             </w:r>
             <w:r>
               <w:rPr>
@@ -822,7 +829,7 @@
               <w:lang w:eastAsia="fr-FR"/>
             </w:rPr>
           </w:pPr>
-          <w:hyperlink w:anchor="_Toc41137115" w:history="1">
+          <w:hyperlink w:anchor="_Toc41140771" w:history="1">
             <w:r>
               <w:rPr>
                 <w:rStyle w:val="Lienhypertexte"/>
@@ -849,7 +856,7 @@
                 <w:noProof/>
                 <w:webHidden/>
               </w:rPr>
-              <w:instrText xml:space="preserve"> PAGEREF _Toc41137115 \h </w:instrText>
+              <w:instrText xml:space="preserve"> PAGEREF _Toc41140771 \h </w:instrText>
             </w:r>
             <w:r>
               <w:rPr>
@@ -892,7 +899,7 @@
               <w:lang w:eastAsia="fr-FR"/>
             </w:rPr>
           </w:pPr>
-          <w:hyperlink w:anchor="_Toc41137116" w:history="1">
+          <w:hyperlink w:anchor="_Toc41140772" w:history="1">
             <w:r>
               <w:rPr>
                 <w:rStyle w:val="Lienhypertexte"/>
@@ -919,7 +926,7 @@
                 <w:noProof/>
                 <w:webHidden/>
               </w:rPr>
-              <w:instrText xml:space="preserve"> PAGEREF _Toc41137116 \h </w:instrText>
+              <w:instrText xml:space="preserve"> PAGEREF _Toc41140772 \h </w:instrText>
             </w:r>
             <w:r>
               <w:rPr>
@@ -962,7 +969,7 @@
               <w:lang w:eastAsia="fr-FR"/>
             </w:rPr>
           </w:pPr>
-          <w:hyperlink w:anchor="_Toc41137117" w:history="1">
+          <w:hyperlink w:anchor="_Toc41140773" w:history="1">
             <w:r>
               <w:rPr>
                 <w:rStyle w:val="Lienhypertexte"/>
@@ -989,7 +996,7 @@
                 <w:noProof/>
                 <w:webHidden/>
               </w:rPr>
-              <w:instrText xml:space="preserve"> PAGEREF _Toc41137117 \h </w:instrText>
+              <w:instrText xml:space="preserve"> PAGEREF _Toc41140773 \h </w:instrText>
             </w:r>
             <w:r>
               <w:rPr>
@@ -1032,7 +1039,7 @@
               <w:lang w:eastAsia="fr-FR"/>
             </w:rPr>
           </w:pPr>
-          <w:hyperlink w:anchor="_Toc41137118" w:history="1">
+          <w:hyperlink w:anchor="_Toc41140774" w:history="1">
             <w:r>
               <w:rPr>
                 <w:rStyle w:val="Lienhypertexte"/>
@@ -1059,7 +1066,7 @@
                 <w:noProof/>
                 <w:webHidden/>
               </w:rPr>
-              <w:instrText xml:space="preserve"> PAGEREF _Toc41137118 \h </w:instrText>
+              <w:instrText xml:space="preserve"> PAGEREF _Toc41140774 \h </w:instrText>
             </w:r>
             <w:r>
               <w:rPr>
@@ -1102,7 +1109,7 @@
               <w:lang w:eastAsia="fr-FR"/>
             </w:rPr>
           </w:pPr>
-          <w:hyperlink w:anchor="_Toc41137119" w:history="1">
+          <w:hyperlink w:anchor="_Toc41140775" w:history="1">
             <w:r>
               <w:rPr>
                 <w:rStyle w:val="Lienhypertexte"/>
@@ -1129,7 +1136,7 @@
                 <w:noProof/>
                 <w:webHidden/>
               </w:rPr>
-              <w:instrText xml:space="preserve"> PAGEREF _Toc41137119 \h </w:instrText>
+              <w:instrText xml:space="preserve"> PAGEREF _Toc41140775 \h </w:instrText>
             </w:r>
             <w:r>
               <w:rPr>
@@ -1172,7 +1179,7 @@
               <w:lang w:eastAsia="fr-FR"/>
             </w:rPr>
           </w:pPr>
-          <w:hyperlink w:anchor="_Toc41137120" w:history="1">
+          <w:hyperlink w:anchor="_Toc41140776" w:history="1">
             <w:r>
               <w:rPr>
                 <w:rStyle w:val="Lienhypertexte"/>
@@ -1199,7 +1206,7 @@
                 <w:noProof/>
                 <w:webHidden/>
               </w:rPr>
-              <w:instrText xml:space="preserve"> PAGEREF _Toc41137120 \h </w:instrText>
+              <w:instrText xml:space="preserve"> PAGEREF _Toc41140776 \h </w:instrText>
             </w:r>
             <w:r>
               <w:rPr>
@@ -1242,7 +1249,7 @@
               <w:lang w:eastAsia="fr-FR"/>
             </w:rPr>
           </w:pPr>
-          <w:hyperlink w:anchor="_Toc41137121" w:history="1">
+          <w:hyperlink w:anchor="_Toc41140777" w:history="1">
             <w:r>
               <w:rPr>
                 <w:rStyle w:val="Lienhypertexte"/>
@@ -1269,7 +1276,7 @@
                 <w:noProof/>
                 <w:webHidden/>
               </w:rPr>
-              <w:instrText xml:space="preserve"> PAGEREF _Toc41137121 \h </w:instrText>
+              <w:instrText xml:space="preserve"> PAGEREF _Toc41140777 \h </w:instrText>
             </w:r>
             <w:r>
               <w:rPr>
@@ -1289,7 +1296,77 @@
                 <w:noProof/>
                 <w:webHidden/>
               </w:rPr>
-              <w:t>6</w:t>
+              <w:t>7</w:t>
+            </w:r>
+            <w:r>
+              <w:rPr>
+                <w:noProof/>
+                <w:webHidden/>
+              </w:rPr>
+              <w:fldChar w:fldCharType="end"/>
+            </w:r>
+          </w:hyperlink>
+        </w:p>
+        <w:p>
+          <w:pPr>
+            <w:pStyle w:val="TM1"/>
+            <w:tabs>
+              <w:tab w:val="right" w:leader="dot" w:pos="9062"/>
+            </w:tabs>
+            <w:rPr>
+              <w:rFonts w:eastAsiaTheme="minorEastAsia"/>
+              <w:noProof/>
+              <w:lang w:eastAsia="fr-FR"/>
+            </w:rPr>
+          </w:pPr>
+          <w:hyperlink w:anchor="_Toc41140778" w:history="1">
+            <w:r>
+              <w:rPr>
+                <w:rStyle w:val="Lienhypertexte"/>
+                <w:noProof/>
+              </w:rPr>
+              <w:t>Problèmes</w:t>
+            </w:r>
+            <w:r>
+              <w:rPr>
+                <w:noProof/>
+                <w:webHidden/>
+              </w:rPr>
+              <w:tab/>
+            </w:r>
+            <w:r>
+              <w:rPr>
+                <w:noProof/>
+                <w:webHidden/>
+              </w:rPr>
+              <w:fldChar w:fldCharType="begin"/>
+            </w:r>
+            <w:r>
+              <w:rPr>
+                <w:noProof/>
+                <w:webHidden/>
+              </w:rPr>
+              <w:instrText xml:space="preserve"> PAGEREF _Toc41140778 \h </w:instrText>
+            </w:r>
+            <w:r>
+              <w:rPr>
+                <w:noProof/>
+                <w:webHidden/>
+              </w:rPr>
+            </w:r>
+            <w:r>
+              <w:rPr>
+                <w:noProof/>
+                <w:webHidden/>
+              </w:rPr>
+              <w:fldChar w:fldCharType="separate"/>
+            </w:r>
+            <w:r>
+              <w:rPr>
+                <w:noProof/>
+                <w:webHidden/>
+              </w:rPr>
+              <w:t>7</w:t>
             </w:r>
             <w:r>
               <w:rPr>
@@ -1323,7 +1400,7 @@
       <w:pPr>
         <w:pStyle w:val="Titre1"/>
       </w:pPr>
-      <w:bookmarkStart w:id="0" w:name="_Toc41137107"/>
+      <w:bookmarkStart w:id="0" w:name="_Toc41140763"/>
       <w:r>
         <w:lastRenderedPageBreak/>
         <w:t>Présentation du projet</w:t>
@@ -1484,7 +1561,7 @@
       <w:pPr>
         <w:pStyle w:val="Titre1"/>
       </w:pPr>
-      <w:bookmarkStart w:id="1" w:name="_Toc41137108"/>
+      <w:bookmarkStart w:id="1" w:name="_Toc41140764"/>
       <w:r>
         <w:t>Interface utilisateur</w:t>
       </w:r>
@@ -1896,7 +1973,7 @@
       <w:pPr>
         <w:pStyle w:val="Titre1"/>
       </w:pPr>
-      <w:bookmarkStart w:id="2" w:name="_Toc41137109"/>
+      <w:bookmarkStart w:id="2" w:name="_Toc41140765"/>
       <w:r>
         <w:t>Technologies utilisées</w:t>
       </w:r>
@@ -1932,7 +2009,7 @@
       <w:pPr>
         <w:pStyle w:val="Titre2"/>
       </w:pPr>
-      <w:bookmarkStart w:id="3" w:name="_Toc41137110"/>
+      <w:bookmarkStart w:id="3" w:name="_Toc41140766"/>
       <w:r>
         <w:t>Client</w:t>
       </w:r>
@@ -1951,7 +2028,7 @@
       <w:pPr>
         <w:pStyle w:val="Titre2"/>
       </w:pPr>
-      <w:bookmarkStart w:id="4" w:name="_Toc41137111"/>
+      <w:bookmarkStart w:id="4" w:name="_Toc41140767"/>
       <w:r>
         <w:t>Serveur</w:t>
       </w:r>
@@ -1964,41 +2041,13 @@
       <w:r>
         <w:t xml:space="preserve">Les langages utilisés sont python avec les librairies </w:t>
       </w:r>
-      <w:proofErr w:type="spellStart"/>
       <w:r>
         <w:rPr>
           <w:rFonts w:ascii="OpenSans" w:hAnsi="OpenSans" w:cs="OpenSans"/>
           <w:sz w:val="21"/>
           <w:szCs w:val="21"/>
         </w:rPr>
-        <w:t>SimpleHTTPServer</w:t>
-      </w:r>
-      <w:proofErr w:type="spellEnd"/>
-      <w:r>
-        <w:rPr>
-          <w:rFonts w:ascii="OpenSans" w:hAnsi="OpenSans" w:cs="OpenSans"/>
-          <w:sz w:val="21"/>
-          <w:szCs w:val="21"/>
-        </w:rPr>
-        <w:t xml:space="preserve">, Pandas, Thread, </w:t>
-      </w:r>
-      <w:proofErr w:type="spellStart"/>
-      <w:r>
-        <w:rPr>
-          <w:rFonts w:ascii="OpenSans" w:hAnsi="OpenSans" w:cs="OpenSans"/>
-          <w:sz w:val="21"/>
-          <w:szCs w:val="21"/>
-        </w:rPr>
-        <w:t>Yaml</w:t>
-      </w:r>
-      <w:proofErr w:type="spellEnd"/>
-      <w:r>
-        <w:rPr>
-          <w:rFonts w:ascii="OpenSans" w:hAnsi="OpenSans" w:cs="OpenSans"/>
-          <w:sz w:val="21"/>
-          <w:szCs w:val="21"/>
-        </w:rPr>
-        <w:t>. L’envoi d’information vers le client utilise le format JSON.</w:t>
+        <w:t>SimpleHTTPServer, Pandas, Thread, Yaml. L’envoi d’information vers le client utilise le format JSON.</w:t>
       </w:r>
     </w:p>
     <w:p/>
@@ -2006,7 +2055,7 @@
       <w:pPr>
         <w:pStyle w:val="Titre2"/>
       </w:pPr>
-      <w:bookmarkStart w:id="5" w:name="_Toc41137112"/>
+      <w:bookmarkStart w:id="5" w:name="_Toc41140768"/>
       <w:r>
         <w:t>Outils développement</w:t>
       </w:r>
@@ -2020,37 +2069,13 @@
         <w:t xml:space="preserve">Pour développer l’application, les outils utilisés sont </w:t>
       </w:r>
       <w:r>
-        <w:t xml:space="preserve">l’IDE </w:t>
-      </w:r>
-      <w:proofErr w:type="spellStart"/>
-      <w:r>
-        <w:t>Pycharm</w:t>
-      </w:r>
-      <w:proofErr w:type="spellEnd"/>
-      <w:r>
-        <w:t xml:space="preserve">, </w:t>
-      </w:r>
-      <w:r>
-        <w:t xml:space="preserve">pour gérer les sources git avec </w:t>
-      </w:r>
-      <w:proofErr w:type="spellStart"/>
-      <w:r>
-        <w:t>github</w:t>
-      </w:r>
-      <w:proofErr w:type="spellEnd"/>
-      <w:r>
-        <w:t xml:space="preserve">, pour les tests </w:t>
-      </w:r>
-      <w:proofErr w:type="spellStart"/>
-      <w:r>
-        <w:t>pytes</w:t>
-      </w:r>
-      <w:r>
-        <w:t>t</w:t>
-      </w:r>
-      <w:proofErr w:type="spellEnd"/>
-      <w:r>
-        <w:t xml:space="preserve"> et pour déployer des environnements Docker.</w:t>
+        <w:t xml:space="preserve">l’IDE Pycharm, </w:t>
+      </w:r>
+      <w:r>
+        <w:t>pour gérer les sources git avec github, pour les tests pytes</w:t>
+      </w:r>
+      <w:r>
+        <w:t>t et pour déployer des environnements Docker.</w:t>
       </w:r>
       <w:r>
         <w:t xml:space="preserve"> </w:t>
@@ -2075,7 +2100,7 @@
       <w:pPr>
         <w:pStyle w:val="Titre1"/>
       </w:pPr>
-      <w:bookmarkStart w:id="6" w:name="_Toc41137113"/>
+      <w:bookmarkStart w:id="6" w:name="_Toc41140769"/>
       <w:r>
         <w:lastRenderedPageBreak/>
         <w:t>Architecture Globales</w:t>
@@ -2087,7 +2112,7 @@
       <w:pPr>
         <w:pStyle w:val="Titre2"/>
       </w:pPr>
-      <w:bookmarkStart w:id="7" w:name="_Toc41137114"/>
+      <w:bookmarkStart w:id="7" w:name="_Toc41140770"/>
       <w:r>
         <w:t>Les acteurs</w:t>
       </w:r>
@@ -2107,7 +2132,7 @@
       <w:pPr>
         <w:pStyle w:val="Titre2"/>
       </w:pPr>
-      <w:bookmarkStart w:id="8" w:name="_Toc41137115"/>
+      <w:bookmarkStart w:id="8" w:name="_Toc41140771"/>
       <w:r>
         <w:t>Interaction entre les acteurs</w:t>
       </w:r>
@@ -2186,7 +2211,7 @@
       <w:pPr>
         <w:pStyle w:val="Titre2"/>
       </w:pPr>
-      <w:bookmarkStart w:id="9" w:name="_Toc41137116"/>
+      <w:bookmarkStart w:id="9" w:name="_Toc41140772"/>
       <w:r>
         <w:t>Cache</w:t>
       </w:r>
@@ -2202,7 +2227,7 @@
       <w:pPr>
         <w:pStyle w:val="Titre1"/>
       </w:pPr>
-      <w:bookmarkStart w:id="10" w:name="_Toc41137117"/>
+      <w:bookmarkStart w:id="10" w:name="_Toc41140773"/>
       <w:r>
         <w:lastRenderedPageBreak/>
         <w:t>Architecture micro</w:t>
@@ -2220,7 +2245,7 @@
       <w:pPr>
         <w:pStyle w:val="Titre2"/>
       </w:pPr>
-      <w:bookmarkStart w:id="11" w:name="_Toc41137118"/>
+      <w:bookmarkStart w:id="11" w:name="_Toc41140774"/>
       <w:r>
         <w:t>Routeur</w:t>
       </w:r>
@@ -2239,54 +2264,20 @@
           <w:i/>
           <w:iCs/>
         </w:rPr>
-        <w:t>localhost/</w:t>
-      </w:r>
-      <w:proofErr w:type="spellStart"/>
+        <w:t>localhost/count_tweet</w:t>
+      </w:r>
+      <w:r>
+        <w:t xml:space="preserve">, le path est </w:t>
+      </w:r>
       <w:r>
         <w:rPr>
           <w:i/>
           <w:iCs/>
         </w:rPr>
-        <w:t>count_tweet</w:t>
-      </w:r>
-      <w:proofErr w:type="spellEnd"/>
-      <w:r>
-        <w:t xml:space="preserve">, le </w:t>
-      </w:r>
-      <w:proofErr w:type="spellStart"/>
-      <w:r>
-        <w:t>path</w:t>
-      </w:r>
-      <w:proofErr w:type="spellEnd"/>
-      <w:r>
-        <w:t xml:space="preserve"> est </w:t>
-      </w:r>
-      <w:r>
-        <w:rPr>
-          <w:i/>
-          <w:iCs/>
-        </w:rPr>
-        <w:t>/</w:t>
-      </w:r>
-      <w:proofErr w:type="spellStart"/>
-      <w:r>
-        <w:rPr>
-          <w:i/>
-          <w:iCs/>
-        </w:rPr>
-        <w:t>count_tweet</w:t>
-      </w:r>
-      <w:proofErr w:type="spellEnd"/>
-      <w:r>
-        <w:t xml:space="preserve"> qui associé à notre fonction python </w:t>
-      </w:r>
-      <w:proofErr w:type="spellStart"/>
-      <w:r>
-        <w:t>count_tweet</w:t>
-      </w:r>
-      <w:proofErr w:type="spellEnd"/>
-      <w:r>
-        <w:t>(). Ainsi cette fonction retourne un fichier JSON qui sera renvoyé au client en réponse.</w:t>
+        <w:t>/count_tweet</w:t>
+      </w:r>
+      <w:r>
+        <w:t xml:space="preserve"> qui associé à notre fonction python count_tweet(). Ainsi cette fonction retourne un fichier JSON qui sera renvoyé au client en réponse.</w:t>
       </w:r>
     </w:p>
     <w:p>
@@ -2294,17 +2285,8 @@
         <w:t xml:space="preserve">Afin d’automatiser ce routeur pour être facilement utilisé dans le reste du code,  un décorateur </w:t>
       </w:r>
       <w:r>
-        <w:t>a été créé. Quand le développeur souhaite coder une nouvelle fonction il lui suffit de mettre le décorateur « @</w:t>
-      </w:r>
-      <w:proofErr w:type="spellStart"/>
-      <w:r>
-        <w:t>set_route</w:t>
-      </w:r>
-      <w:proofErr w:type="spellEnd"/>
-      <w:r>
-        <w:t> (</w:t>
-      </w:r>
-      <w:proofErr w:type="spellStart"/>
+        <w:t>a été créé. Quand le développeur souhaite coder une nouvelle fonction il lui suffit de mettre le décorateur « @set_route (</w:t>
+      </w:r>
       <w:r>
         <w:rPr>
           <w:i/>
@@ -2312,22 +2294,13 @@
         </w:rPr>
         <w:t>path</w:t>
       </w:r>
-      <w:proofErr w:type="spellEnd"/>
       <w:r>
         <w:t xml:space="preserve">) ». </w:t>
       </w:r>
     </w:p>
     <w:p>
       <w:r>
-        <w:t xml:space="preserve">Le routeur retourne une page d’erreur spécifique si le </w:t>
-      </w:r>
-      <w:proofErr w:type="spellStart"/>
-      <w:r>
-        <w:t>path</w:t>
-      </w:r>
-      <w:proofErr w:type="spellEnd"/>
-      <w:r>
-        <w:t xml:space="preserve"> demandé n’existe pas.</w:t>
+        <w:t>Le routeur retourne une page d’erreur spécifique si le path demandé n’existe pas.</w:t>
       </w:r>
     </w:p>
     <w:p/>
@@ -2335,7 +2308,7 @@
       <w:pPr>
         <w:pStyle w:val="Titre2"/>
       </w:pPr>
-      <w:bookmarkStart w:id="12" w:name="_Toc41137119"/>
+      <w:bookmarkStart w:id="12" w:name="_Toc41140775"/>
       <w:r>
         <w:t>Cache</w:t>
       </w:r>
@@ -2355,7 +2328,7 @@
       <w:pPr>
         <w:pStyle w:val="Titre2"/>
       </w:pPr>
-      <w:bookmarkStart w:id="13" w:name="_Toc41137120"/>
+      <w:bookmarkStart w:id="13" w:name="_Toc41140776"/>
       <w:r>
         <w:t>Orchestrateur coté serveur</w:t>
       </w:r>
@@ -2389,19 +2362,147 @@
       <w:r>
         <w:t>Pour faciliter l</w:t>
       </w:r>
-    </w:p>
+      <w:r>
+        <w:t>’utilisation de cet outil pour le développement,</w:t>
+      </w:r>
+      <w:r>
+        <w:t xml:space="preserve"> un décorateur a été créé. Quand le développeur souhaite coder une nouvelle fonction </w:t>
+      </w:r>
+      <w:r>
+        <w:t xml:space="preserve">qui doit utiliser cet outil, </w:t>
+      </w:r>
+      <w:r>
+        <w:t>il lui suffit de mettre le décorateur « @</w:t>
+      </w:r>
+      <w:r>
+        <w:t>set_orchestrator</w:t>
+      </w:r>
+      <w:r>
+        <w:t xml:space="preserve"> </w:t>
+      </w:r>
+      <w:r>
+        <w:t>()</w:t>
+      </w:r>
+      <w:r>
+        <w:t>»</w:t>
+      </w:r>
+      <w:r>
+        <w:t xml:space="preserve"> sur sa fonction, tout le processus est complètement automatisé</w:t>
+      </w:r>
+      <w:r>
+        <w:t xml:space="preserve">. </w:t>
+      </w:r>
+    </w:p>
+    <w:p/>
     <w:p>
       <w:pPr>
         <w:pStyle w:val="Titre2"/>
       </w:pPr>
-      <w:bookmarkStart w:id="14" w:name="_Toc41137121"/>
-      <w:r>
+      <w:bookmarkStart w:id="14" w:name="_Toc41140777"/>
+      <w:r>
+        <w:lastRenderedPageBreak/>
         <w:t>Orchestrateur coté client</w:t>
       </w:r>
       <w:bookmarkEnd w:id="14"/>
     </w:p>
     <w:p/>
+    <w:p>
+      <w:r>
+        <w:t>L’objectif de cet outil est de permettre d’automatiser l’orchestrateur coté client. En effet, comme vu précédemment, pour certains traitements, le serveur ne retourne pas un résultat mais un identifiant lié à ce résultat. Ainsi il est nécessaire de réaliser des requêtes</w:t>
+      </w:r>
+      <w:r>
+        <w:t xml:space="preserve"> supplémentaires pour récupérer ces résultats. Pour cela une classe Orchestrateur a été implémenté en javascript. Lorsque l’utilisateur modifie un filtre, le javascript ne lance pas une requête ajax pour récupérer le résultat mais passe par l’o</w:t>
+      </w:r>
+      <w:r>
+        <w:t>rchestrateur</w:t>
+      </w:r>
+      <w:r>
+        <w:t>, avec une demande de traitement. L</w:t>
+      </w:r>
+      <w:r>
+        <w:t>’orchestrateur</w:t>
+      </w:r>
+      <w:r>
+        <w:t xml:space="preserve"> envoi une requête au serveur puis récupère tout l’identifiant. Puis toutes les secondes il envoie une requête au serveur pour lui demander le résultat. Quand le résultat est disponible, il  </w:t>
+      </w:r>
+      <w:r>
+        <w:t>va exécuter la fonction de callback qui permet d’afficher le résultat dans la page HTML.</w:t>
+      </w:r>
+    </w:p>
     <w:p/>
+    <w:p>
+      <w:pPr>
+        <w:pStyle w:val="Titre1"/>
+      </w:pPr>
+      <w:bookmarkStart w:id="15" w:name="_Toc41140778"/>
+      <w:r>
+        <w:t>Problèmes</w:t>
+      </w:r>
+      <w:bookmarkEnd w:id="15"/>
+      <w:r>
+        <w:t xml:space="preserve"> </w:t>
+      </w:r>
+      <w:r>
+        <w:t>lors du développement</w:t>
+      </w:r>
+    </w:p>
+    <w:p/>
+    <w:p>
+      <w:r>
+        <w:t xml:space="preserve">Lors du développement </w:t>
+      </w:r>
+      <w:r>
+        <w:t>de l’application quelques petits problèmes très légers ont été rencontrés.</w:t>
+      </w:r>
+    </w:p>
+    <w:p>
+      <w:r>
+        <w:t xml:space="preserve">Un des premiers problème fut l’absence </w:t>
+      </w:r>
+      <w:r>
+        <w:t>de tests de non régression, ce qui a évidemment conduit lors du développement de nouveau code, d’erreurs dans du code existant.</w:t>
+      </w:r>
+    </w:p>
+    <w:p>
+      <w:r>
+        <w:t>Une seconde erreur fut l’oublie de verrou sur les Thread qui à produit des erreurs très étranges.</w:t>
+      </w:r>
+    </w:p>
+    <w:p>
+      <w:r>
+        <w:t>Enfin un dernier problème fut la déformation de l’image de la carte du monde lors de son ajout dans la page HTML. En pensant que l’erreur venait de la fonction contenant l’algorithme Mercator.</w:t>
+      </w:r>
+    </w:p>
+    <w:p/>
+    <w:p>
+      <w:pPr>
+        <w:pStyle w:val="Titre1"/>
+      </w:pPr>
+      <w:r>
+        <w:t>Organisation</w:t>
+      </w:r>
+    </w:p>
+    <w:p/>
+    <w:p>
+      <w:r>
+        <w:t>Le partage des fonction à développer a été respecté comme demandé dans le sujet. Une personne a réalisé l’</w:t>
+      </w:r>
+      <w:r>
+        <w:t>orchestrateur</w:t>
+      </w:r>
+      <w:r>
+        <w:t xml:space="preserve"> en javascript, les graphiques et les traitements sur le dataframe en python, l’autre personne </w:t>
+      </w:r>
+      <w:r>
+        <w:t>a dé</w:t>
+      </w:r>
+      <w:r>
+        <w:t>velopp</w:t>
+      </w:r>
+      <w:r>
+        <w:t>é l’orchestrateur et le routeur en python et le système de filtres en javascript.</w:t>
+      </w:r>
+    </w:p>
     <w:sectPr>
       <w:headerReference w:type="default" r:id="rId16"/>
       <w:footerReference w:type="default" r:id="rId17"/>
@@ -2821,6 +2922,7 @@
     <w:lsdException w:name="HTML Sample" w:semiHidden="1" w:unhideWhenUsed="1"/>
     <w:lsdException w:name="HTML Typewriter" w:semiHidden="1" w:unhideWhenUsed="1"/>
     <w:lsdException w:name="HTML Variable" w:semiHidden="1" w:unhideWhenUsed="1"/>
+    <w:lsdException w:name="Normal Table" w:semiHidden="1" w:unhideWhenUsed="1"/>
     <w:lsdException w:name="annotation subject" w:semiHidden="1" w:unhideWhenUsed="1"/>
     <w:lsdException w:name="No List" w:semiHidden="1" w:unhideWhenUsed="1"/>
     <w:lsdException w:name="Outline List 1" w:semiHidden="1" w:unhideWhenUsed="1"/>
@@ -2867,8 +2969,10 @@
     <w:lsdException w:name="Table Subtle 2" w:semiHidden="1" w:unhideWhenUsed="1"/>
     <w:lsdException w:name="Table Web 1" w:semiHidden="1" w:unhideWhenUsed="1"/>
     <w:lsdException w:name="Table Web 2" w:semiHidden="1" w:unhideWhenUsed="1"/>
+    <w:lsdException w:name="Table Web 3" w:semiHidden="1" w:unhideWhenUsed="1"/>
     <w:lsdException w:name="Balloon Text" w:semiHidden="1" w:unhideWhenUsed="1"/>
     <w:lsdException w:name="Table Grid" w:uiPriority="39"/>
+    <w:lsdException w:name="Table Theme" w:semiHidden="1" w:unhideWhenUsed="1"/>
     <w:lsdException w:name="Placeholder Text" w:semiHidden="1"/>
     <w:lsdException w:name="No Spacing" w:uiPriority="1" w:qFormat="1"/>
     <w:lsdException w:name="Light Shading" w:uiPriority="60"/>
@@ -3463,7 +3567,7 @@
     <w:charset w:val="00"/>
     <w:family w:val="swiss"/>
     <w:pitch w:val="variable"/>
-    <w:sig w:usb0="E0002AFF" w:usb1="4000ACFF" w:usb2="00000001" w:usb3="00000000" w:csb0="000001FF" w:csb1="00000000"/>
+    <w:sig w:usb0="E4002EFF" w:usb1="C000247B" w:usb2="00000009" w:usb3="00000000" w:csb0="000001FF" w:csb1="00000000"/>
   </w:font>
   <w:font w:name="Courier New">
     <w:panose1 w:val="02070309020205020404"/>
@@ -3477,7 +3581,7 @@
     <w:charset w:val="00"/>
     <w:family w:val="roman"/>
     <w:pitch w:val="variable"/>
-    <w:sig w:usb0="E0002AFF" w:usb1="C0007843" w:usb2="00000009" w:usb3="00000000" w:csb0="000001FF" w:csb1="00000000"/>
+    <w:sig w:usb0="E0002EFF" w:usb1="C000785B" w:usb2="00000009" w:usb3="00000000" w:csb0="000001FF" w:csb1="00000000"/>
   </w:font>
   <w:font w:name="Wingdings">
     <w:panose1 w:val="05000000000000000000"/>
@@ -3498,7 +3602,7 @@
     <w:charset w:val="00"/>
     <w:family w:val="swiss"/>
     <w:pitch w:val="variable"/>
-    <w:sig w:usb0="A0002AEF" w:usb1="4000207B" w:usb2="00000000" w:usb3="00000000" w:csb0="000001FF" w:csb1="00000000"/>
+    <w:sig w:usb0="E4002EFF" w:usb1="C000247B" w:usb2="00000009" w:usb3="00000000" w:csb0="000001FF" w:csb1="00000000"/>
   </w:font>
   <w:font w:name="OpenSans">
     <w:altName w:val="Calibri"/>
@@ -3514,7 +3618,7 @@
     <w:charset w:val="00"/>
     <w:family w:val="swiss"/>
     <w:pitch w:val="variable"/>
-    <w:sig w:usb0="E0002AFF" w:usb1="C0007843" w:usb2="00000009" w:usb3="00000000" w:csb0="000001FF" w:csb1="00000000"/>
+    <w:sig w:usb0="E0002EFF" w:usb1="C000785B" w:usb2="00000009" w:usb3="00000000" w:csb0="000001FF" w:csb1="00000000"/>
   </w:font>
 </w:fonts>
 </file>
@@ -3537,6 +3641,7 @@
   <w:rsids>
     <w:rsidRoot w:val="0012192E"/>
     <w:rsid w:val="0012192E"/>
+    <w:rsid w:val="00914D09"/>
   </w:rsids>
   <m:mathPr>
     <m:mathFont m:val="Cambria Math"/>

</xml_diff>

<commit_message>
end docker, rapport, readme
</commit_message>
<xml_diff>
--- a/rapport.docx
+++ b/rapport.docx
@@ -269,7 +269,7 @@
           <w:r>
             <w:fldChar w:fldCharType="separate"/>
           </w:r>
-          <w:hyperlink w:anchor="_Toc41140763" w:history="1">
+          <w:hyperlink w:anchor="_Toc41224422" w:history="1">
             <w:r>
               <w:rPr>
                 <w:rStyle w:val="Lienhypertexte"/>
@@ -296,7 +296,7 @@
                 <w:noProof/>
                 <w:webHidden/>
               </w:rPr>
-              <w:instrText xml:space="preserve"> PAGEREF _Toc41140763 \h </w:instrText>
+              <w:instrText xml:space="preserve"> PAGEREF _Toc41224422 \h </w:instrText>
             </w:r>
             <w:r>
               <w:rPr>
@@ -339,7 +339,7 @@
               <w:lang w:eastAsia="fr-FR"/>
             </w:rPr>
           </w:pPr>
-          <w:hyperlink w:anchor="_Toc41140764" w:history="1">
+          <w:hyperlink w:anchor="_Toc41224423" w:history="1">
             <w:r>
               <w:rPr>
                 <w:rStyle w:val="Lienhypertexte"/>
@@ -366,7 +366,7 @@
                 <w:noProof/>
                 <w:webHidden/>
               </w:rPr>
-              <w:instrText xml:space="preserve"> PAGEREF _Toc41140764 \h </w:instrText>
+              <w:instrText xml:space="preserve"> PAGEREF _Toc41224423 \h </w:instrText>
             </w:r>
             <w:r>
               <w:rPr>
@@ -409,7 +409,7 @@
               <w:lang w:eastAsia="fr-FR"/>
             </w:rPr>
           </w:pPr>
-          <w:hyperlink w:anchor="_Toc41140765" w:history="1">
+          <w:hyperlink w:anchor="_Toc41224424" w:history="1">
             <w:r>
               <w:rPr>
                 <w:rStyle w:val="Lienhypertexte"/>
@@ -436,7 +436,7 @@
                 <w:noProof/>
                 <w:webHidden/>
               </w:rPr>
-              <w:instrText xml:space="preserve"> PAGEREF _Toc41140765 \h </w:instrText>
+              <w:instrText xml:space="preserve"> PAGEREF _Toc41224424 \h </w:instrText>
             </w:r>
             <w:r>
               <w:rPr>
@@ -479,7 +479,7 @@
               <w:lang w:eastAsia="fr-FR"/>
             </w:rPr>
           </w:pPr>
-          <w:hyperlink w:anchor="_Toc41140766" w:history="1">
+          <w:hyperlink w:anchor="_Toc41224425" w:history="1">
             <w:r>
               <w:rPr>
                 <w:rStyle w:val="Lienhypertexte"/>
@@ -506,7 +506,7 @@
                 <w:noProof/>
                 <w:webHidden/>
               </w:rPr>
-              <w:instrText xml:space="preserve"> PAGEREF _Toc41140766 \h </w:instrText>
+              <w:instrText xml:space="preserve"> PAGEREF _Toc41224425 \h </w:instrText>
             </w:r>
             <w:r>
               <w:rPr>
@@ -549,7 +549,7 @@
               <w:lang w:eastAsia="fr-FR"/>
             </w:rPr>
           </w:pPr>
-          <w:hyperlink w:anchor="_Toc41140767" w:history="1">
+          <w:hyperlink w:anchor="_Toc41224426" w:history="1">
             <w:r>
               <w:rPr>
                 <w:rStyle w:val="Lienhypertexte"/>
@@ -576,7 +576,7 @@
                 <w:noProof/>
                 <w:webHidden/>
               </w:rPr>
-              <w:instrText xml:space="preserve"> PAGEREF _Toc41140767 \h </w:instrText>
+              <w:instrText xml:space="preserve"> PAGEREF _Toc41224426 \h </w:instrText>
             </w:r>
             <w:r>
               <w:rPr>
@@ -619,7 +619,7 @@
               <w:lang w:eastAsia="fr-FR"/>
             </w:rPr>
           </w:pPr>
-          <w:hyperlink w:anchor="_Toc41140768" w:history="1">
+          <w:hyperlink w:anchor="_Toc41224427" w:history="1">
             <w:r>
               <w:rPr>
                 <w:rStyle w:val="Lienhypertexte"/>
@@ -646,7 +646,7 @@
                 <w:noProof/>
                 <w:webHidden/>
               </w:rPr>
-              <w:instrText xml:space="preserve"> PAGEREF _Toc41140768 \h </w:instrText>
+              <w:instrText xml:space="preserve"> PAGEREF _Toc41224427 \h </w:instrText>
             </w:r>
             <w:r>
               <w:rPr>
@@ -689,7 +689,7 @@
               <w:lang w:eastAsia="fr-FR"/>
             </w:rPr>
           </w:pPr>
-          <w:hyperlink w:anchor="_Toc41140769" w:history="1">
+          <w:hyperlink w:anchor="_Toc41224428" w:history="1">
             <w:r>
               <w:rPr>
                 <w:rStyle w:val="Lienhypertexte"/>
@@ -716,7 +716,7 @@
                 <w:noProof/>
                 <w:webHidden/>
               </w:rPr>
-              <w:instrText xml:space="preserve"> PAGEREF _Toc41140769 \h </w:instrText>
+              <w:instrText xml:space="preserve"> PAGEREF _Toc41224428 \h </w:instrText>
             </w:r>
             <w:r>
               <w:rPr>
@@ -759,7 +759,7 @@
               <w:lang w:eastAsia="fr-FR"/>
             </w:rPr>
           </w:pPr>
-          <w:hyperlink w:anchor="_Toc41140770" w:history="1">
+          <w:hyperlink w:anchor="_Toc41224429" w:history="1">
             <w:r>
               <w:rPr>
                 <w:rStyle w:val="Lienhypertexte"/>
@@ -786,7 +786,7 @@
                 <w:noProof/>
                 <w:webHidden/>
               </w:rPr>
-              <w:instrText xml:space="preserve"> PAGEREF _Toc41140770 \h </w:instrText>
+              <w:instrText xml:space="preserve"> PAGEREF _Toc41224429 \h </w:instrText>
             </w:r>
             <w:r>
               <w:rPr>
@@ -829,7 +829,7 @@
               <w:lang w:eastAsia="fr-FR"/>
             </w:rPr>
           </w:pPr>
-          <w:hyperlink w:anchor="_Toc41140771" w:history="1">
+          <w:hyperlink w:anchor="_Toc41224430" w:history="1">
             <w:r>
               <w:rPr>
                 <w:rStyle w:val="Lienhypertexte"/>
@@ -856,7 +856,7 @@
                 <w:noProof/>
                 <w:webHidden/>
               </w:rPr>
-              <w:instrText xml:space="preserve"> PAGEREF _Toc41140771 \h </w:instrText>
+              <w:instrText xml:space="preserve"> PAGEREF _Toc41224430 \h </w:instrText>
             </w:r>
             <w:r>
               <w:rPr>
@@ -899,7 +899,7 @@
               <w:lang w:eastAsia="fr-FR"/>
             </w:rPr>
           </w:pPr>
-          <w:hyperlink w:anchor="_Toc41140772" w:history="1">
+          <w:hyperlink w:anchor="_Toc41224431" w:history="1">
             <w:r>
               <w:rPr>
                 <w:rStyle w:val="Lienhypertexte"/>
@@ -926,7 +926,7 @@
                 <w:noProof/>
                 <w:webHidden/>
               </w:rPr>
-              <w:instrText xml:space="preserve"> PAGEREF _Toc41140772 \h </w:instrText>
+              <w:instrText xml:space="preserve"> PAGEREF _Toc41224431 \h </w:instrText>
             </w:r>
             <w:r>
               <w:rPr>
@@ -969,7 +969,7 @@
               <w:lang w:eastAsia="fr-FR"/>
             </w:rPr>
           </w:pPr>
-          <w:hyperlink w:anchor="_Toc41140773" w:history="1">
+          <w:hyperlink w:anchor="_Toc41224432" w:history="1">
             <w:r>
               <w:rPr>
                 <w:rStyle w:val="Lienhypertexte"/>
@@ -996,7 +996,7 @@
                 <w:noProof/>
                 <w:webHidden/>
               </w:rPr>
-              <w:instrText xml:space="preserve"> PAGEREF _Toc41140773 \h </w:instrText>
+              <w:instrText xml:space="preserve"> PAGEREF _Toc41224432 \h </w:instrText>
             </w:r>
             <w:r>
               <w:rPr>
@@ -1039,7 +1039,7 @@
               <w:lang w:eastAsia="fr-FR"/>
             </w:rPr>
           </w:pPr>
-          <w:hyperlink w:anchor="_Toc41140774" w:history="1">
+          <w:hyperlink w:anchor="_Toc41224433" w:history="1">
             <w:r>
               <w:rPr>
                 <w:rStyle w:val="Lienhypertexte"/>
@@ -1066,7 +1066,7 @@
                 <w:noProof/>
                 <w:webHidden/>
               </w:rPr>
-              <w:instrText xml:space="preserve"> PAGEREF _Toc41140774 \h </w:instrText>
+              <w:instrText xml:space="preserve"> PAGEREF _Toc41224433 \h </w:instrText>
             </w:r>
             <w:r>
               <w:rPr>
@@ -1109,7 +1109,7 @@
               <w:lang w:eastAsia="fr-FR"/>
             </w:rPr>
           </w:pPr>
-          <w:hyperlink w:anchor="_Toc41140775" w:history="1">
+          <w:hyperlink w:anchor="_Toc41224434" w:history="1">
             <w:r>
               <w:rPr>
                 <w:rStyle w:val="Lienhypertexte"/>
@@ -1136,7 +1136,7 @@
                 <w:noProof/>
                 <w:webHidden/>
               </w:rPr>
-              <w:instrText xml:space="preserve"> PAGEREF _Toc41140775 \h </w:instrText>
+              <w:instrText xml:space="preserve"> PAGEREF _Toc41224434 \h </w:instrText>
             </w:r>
             <w:r>
               <w:rPr>
@@ -1179,7 +1179,7 @@
               <w:lang w:eastAsia="fr-FR"/>
             </w:rPr>
           </w:pPr>
-          <w:hyperlink w:anchor="_Toc41140776" w:history="1">
+          <w:hyperlink w:anchor="_Toc41224435" w:history="1">
             <w:r>
               <w:rPr>
                 <w:rStyle w:val="Lienhypertexte"/>
@@ -1206,7 +1206,7 @@
                 <w:noProof/>
                 <w:webHidden/>
               </w:rPr>
-              <w:instrText xml:space="preserve"> PAGEREF _Toc41140776 \h </w:instrText>
+              <w:instrText xml:space="preserve"> PAGEREF _Toc41224435 \h </w:instrText>
             </w:r>
             <w:r>
               <w:rPr>
@@ -1249,7 +1249,7 @@
               <w:lang w:eastAsia="fr-FR"/>
             </w:rPr>
           </w:pPr>
-          <w:hyperlink w:anchor="_Toc41140777" w:history="1">
+          <w:hyperlink w:anchor="_Toc41224436" w:history="1">
             <w:r>
               <w:rPr>
                 <w:rStyle w:val="Lienhypertexte"/>
@@ -1276,7 +1276,7 @@
                 <w:noProof/>
                 <w:webHidden/>
               </w:rPr>
-              <w:instrText xml:space="preserve"> PAGEREF _Toc41140777 \h </w:instrText>
+              <w:instrText xml:space="preserve"> PAGEREF _Toc41224436 \h </w:instrText>
             </w:r>
             <w:r>
               <w:rPr>
@@ -1319,13 +1319,13 @@
               <w:lang w:eastAsia="fr-FR"/>
             </w:rPr>
           </w:pPr>
-          <w:hyperlink w:anchor="_Toc41140778" w:history="1">
+          <w:hyperlink w:anchor="_Toc41224437" w:history="1">
             <w:r>
               <w:rPr>
                 <w:rStyle w:val="Lienhypertexte"/>
                 <w:noProof/>
               </w:rPr>
-              <w:t>Problèmes</w:t>
+              <w:t>Problèmes lors du développement</w:t>
             </w:r>
             <w:r>
               <w:rPr>
@@ -1346,7 +1346,77 @@
                 <w:noProof/>
                 <w:webHidden/>
               </w:rPr>
-              <w:instrText xml:space="preserve"> PAGEREF _Toc41140778 \h </w:instrText>
+              <w:instrText xml:space="preserve"> PAGEREF _Toc41224437 \h </w:instrText>
+            </w:r>
+            <w:r>
+              <w:rPr>
+                <w:noProof/>
+                <w:webHidden/>
+              </w:rPr>
+            </w:r>
+            <w:r>
+              <w:rPr>
+                <w:noProof/>
+                <w:webHidden/>
+              </w:rPr>
+              <w:fldChar w:fldCharType="separate"/>
+            </w:r>
+            <w:r>
+              <w:rPr>
+                <w:noProof/>
+                <w:webHidden/>
+              </w:rPr>
+              <w:t>7</w:t>
+            </w:r>
+            <w:r>
+              <w:rPr>
+                <w:noProof/>
+                <w:webHidden/>
+              </w:rPr>
+              <w:fldChar w:fldCharType="end"/>
+            </w:r>
+          </w:hyperlink>
+        </w:p>
+        <w:p>
+          <w:pPr>
+            <w:pStyle w:val="TM1"/>
+            <w:tabs>
+              <w:tab w:val="right" w:leader="dot" w:pos="9062"/>
+            </w:tabs>
+            <w:rPr>
+              <w:rFonts w:eastAsiaTheme="minorEastAsia"/>
+              <w:noProof/>
+              <w:lang w:eastAsia="fr-FR"/>
+            </w:rPr>
+          </w:pPr>
+          <w:hyperlink w:anchor="_Toc41224438" w:history="1">
+            <w:r>
+              <w:rPr>
+                <w:rStyle w:val="Lienhypertexte"/>
+                <w:noProof/>
+              </w:rPr>
+              <w:t>Organisation</w:t>
+            </w:r>
+            <w:r>
+              <w:rPr>
+                <w:noProof/>
+                <w:webHidden/>
+              </w:rPr>
+              <w:tab/>
+            </w:r>
+            <w:r>
+              <w:rPr>
+                <w:noProof/>
+                <w:webHidden/>
+              </w:rPr>
+              <w:fldChar w:fldCharType="begin"/>
+            </w:r>
+            <w:r>
+              <w:rPr>
+                <w:noProof/>
+                <w:webHidden/>
+              </w:rPr>
+              <w:instrText xml:space="preserve"> PAGEREF _Toc41224438 \h </w:instrText>
             </w:r>
             <w:r>
               <w:rPr>
@@ -1400,7 +1470,7 @@
       <w:pPr>
         <w:pStyle w:val="Titre1"/>
       </w:pPr>
-      <w:bookmarkStart w:id="0" w:name="_Toc41140763"/>
+      <w:bookmarkStart w:id="0" w:name="_Toc41224422"/>
       <w:r>
         <w:lastRenderedPageBreak/>
         <w:t>Présentation du projet</w:t>
@@ -1561,7 +1631,7 @@
       <w:pPr>
         <w:pStyle w:val="Titre1"/>
       </w:pPr>
-      <w:bookmarkStart w:id="1" w:name="_Toc41140764"/>
+      <w:bookmarkStart w:id="1" w:name="_Toc41224423"/>
       <w:r>
         <w:t>Interface utilisateur</w:t>
       </w:r>
@@ -1570,7 +1640,13 @@
     <w:p/>
     <w:p>
       <w:r>
-        <w:t>L’interface de l’application web se compose de plusieurs sous-élément :</w:t>
+        <w:t>L’interface de l’application web se compose de plusieurs sous-élément</w:t>
+      </w:r>
+      <w:r>
+        <w:t>s</w:t>
+      </w:r>
+      <w:r>
+        <w:t> :</w:t>
       </w:r>
     </w:p>
     <w:p>
@@ -1783,7 +1859,10 @@
     <w:p/>
     <w:p>
       <w:r>
-        <w:t>Un diagramme circulaire présentant la répartition des langues .</w:t>
+        <w:t xml:space="preserve">Un diagramme circulaire présentant la répartition des </w:t>
+      </w:r>
+      <w:r>
+        <w:t>langues.</w:t>
       </w:r>
     </w:p>
     <w:p>
@@ -1841,7 +1920,16 @@
     <w:p/>
     <w:p>
       <w:r>
-        <w:t>Un histogramme  présentant les hashtags les plus populaires dans les tweets filtré .</w:t>
+        <w:t xml:space="preserve">Un </w:t>
+      </w:r>
+      <w:r>
+        <w:t>histogramme présentant</w:t>
+      </w:r>
+      <w:r>
+        <w:t xml:space="preserve"> les hashtags les plus populaires dans </w:t>
+      </w:r>
+      <w:r>
+        <w:t>les tweets filtrés.</w:t>
       </w:r>
     </w:p>
     <w:p>
@@ -1904,7 +1992,13 @@
     <w:p>
       <w:r>
         <w:lastRenderedPageBreak/>
-        <w:t>Une carte du monde représentant la répartition géographiques des tweets.</w:t>
+        <w:t xml:space="preserve">Une carte du monde représentant </w:t>
+      </w:r>
+      <w:r>
+        <w:t>la répartition géographique</w:t>
+      </w:r>
+      <w:r>
+        <w:t xml:space="preserve"> des tweets.</w:t>
       </w:r>
     </w:p>
     <w:p>
@@ -1973,7 +2067,7 @@
       <w:pPr>
         <w:pStyle w:val="Titre1"/>
       </w:pPr>
-      <w:bookmarkStart w:id="2" w:name="_Toc41140765"/>
+      <w:bookmarkStart w:id="2" w:name="_Toc41224424"/>
       <w:r>
         <w:t>Technologies utilisées</w:t>
       </w:r>
@@ -1997,7 +2091,13 @@
         <w:t>Pour accéder à l’application, l’utili</w:t>
       </w:r>
       <w:r>
-        <w:t xml:space="preserve">sateur doit rentrer l’url dans un navigateur internet (Firefox, Chrome, Explorer, …). </w:t>
+        <w:t xml:space="preserve">sateur doit rentrer </w:t>
+      </w:r>
+      <w:r>
+        <w:t>une URL</w:t>
+      </w:r>
+      <w:r>
+        <w:t xml:space="preserve"> dans un navigateur internet (Firefox, Chrome, Explorer, …). </w:t>
       </w:r>
     </w:p>
     <w:p>
@@ -2009,7 +2109,7 @@
       <w:pPr>
         <w:pStyle w:val="Titre2"/>
       </w:pPr>
-      <w:bookmarkStart w:id="3" w:name="_Toc41140766"/>
+      <w:bookmarkStart w:id="3" w:name="_Toc41224425"/>
       <w:r>
         <w:t>Client</w:t>
       </w:r>
@@ -2028,7 +2128,7 @@
       <w:pPr>
         <w:pStyle w:val="Titre2"/>
       </w:pPr>
-      <w:bookmarkStart w:id="4" w:name="_Toc41140767"/>
+      <w:bookmarkStart w:id="4" w:name="_Toc41224426"/>
       <w:r>
         <w:t>Serveur</w:t>
       </w:r>
@@ -2055,7 +2155,7 @@
       <w:pPr>
         <w:pStyle w:val="Titre2"/>
       </w:pPr>
-      <w:bookmarkStart w:id="5" w:name="_Toc41140768"/>
+      <w:bookmarkStart w:id="5" w:name="_Toc41224427"/>
       <w:r>
         <w:t>Outils développement</w:t>
       </w:r>
@@ -2069,10 +2169,25 @@
         <w:t xml:space="preserve">Pour développer l’application, les outils utilisés sont </w:t>
       </w:r>
       <w:r>
-        <w:t xml:space="preserve">l’IDE Pycharm, </w:t>
-      </w:r>
-      <w:r>
-        <w:t>pour gérer les sources git avec github, pour les tests pytes</w:t>
+        <w:t>l’</w:t>
+      </w:r>
+      <w:r>
+        <w:rPr>
+          <w:rStyle w:val="e24kjd"/>
+        </w:rPr>
+        <w:t xml:space="preserve">environnement de développement </w:t>
+      </w:r>
+      <w:r>
+        <w:t xml:space="preserve">Pycharm, </w:t>
+      </w:r>
+      <w:r>
+        <w:t xml:space="preserve">pour gérer les sources git avec </w:t>
+      </w:r>
+      <w:r>
+        <w:t>GitHub</w:t>
+      </w:r>
+      <w:r>
+        <w:t>, pour les tests pytes</w:t>
       </w:r>
       <w:r>
         <w:t>t et pour déployer des environnements Docker.</w:t>
@@ -2100,7 +2215,7 @@
       <w:pPr>
         <w:pStyle w:val="Titre1"/>
       </w:pPr>
-      <w:bookmarkStart w:id="6" w:name="_Toc41140769"/>
+      <w:bookmarkStart w:id="6" w:name="_Toc41224428"/>
       <w:r>
         <w:lastRenderedPageBreak/>
         <w:t>Architecture Globales</w:t>
@@ -2112,7 +2227,7 @@
       <w:pPr>
         <w:pStyle w:val="Titre2"/>
       </w:pPr>
-      <w:bookmarkStart w:id="7" w:name="_Toc41140770"/>
+      <w:bookmarkStart w:id="7" w:name="_Toc41224429"/>
       <w:r>
         <w:t>Les acteurs</w:t>
       </w:r>
@@ -2132,7 +2247,7 @@
       <w:pPr>
         <w:pStyle w:val="Titre2"/>
       </w:pPr>
-      <w:bookmarkStart w:id="8" w:name="_Toc41140771"/>
+      <w:bookmarkStart w:id="8" w:name="_Toc41224430"/>
       <w:r>
         <w:t>Interaction entre les acteurs</w:t>
       </w:r>
@@ -2211,7 +2326,7 @@
       <w:pPr>
         <w:pStyle w:val="Titre2"/>
       </w:pPr>
-      <w:bookmarkStart w:id="9" w:name="_Toc41140772"/>
+      <w:bookmarkStart w:id="9" w:name="_Toc41224431"/>
       <w:r>
         <w:t>Cache</w:t>
       </w:r>
@@ -2227,7 +2342,7 @@
       <w:pPr>
         <w:pStyle w:val="Titre1"/>
       </w:pPr>
-      <w:bookmarkStart w:id="10" w:name="_Toc41140773"/>
+      <w:bookmarkStart w:id="10" w:name="_Toc41224432"/>
       <w:r>
         <w:lastRenderedPageBreak/>
         <w:t>Architecture micro</w:t>
@@ -2237,7 +2352,31 @@
     <w:p/>
     <w:p>
       <w:r>
-        <w:t xml:space="preserve">Différents classe et fonctions ont été développées pour ce projet, cette section présente les parties les plus intéressantes. Il est conseillé d’avoir des connaissances dans les langages python et javascript pour comprendre. </w:t>
+        <w:t>Différent</w:t>
+      </w:r>
+      <w:r>
+        <w:t>e</w:t>
+      </w:r>
+      <w:r>
+        <w:t>s classe</w:t>
+      </w:r>
+      <w:r>
+        <w:t>s</w:t>
+      </w:r>
+      <w:r>
+        <w:t xml:space="preserve"> et fonctions ont été développées pour ce projet, cette section présente les parties les plus intéressantes. Il est conseillé d’avoir des connaissances dans les langages </w:t>
+      </w:r>
+      <w:r>
+        <w:t>P</w:t>
+      </w:r>
+      <w:r>
+        <w:t xml:space="preserve">ython et </w:t>
+      </w:r>
+      <w:r>
+        <w:t>J</w:t>
+      </w:r>
+      <w:r>
+        <w:t xml:space="preserve">avascript pour comprendre. </w:t>
       </w:r>
     </w:p>
     <w:p/>
@@ -2245,7 +2384,7 @@
       <w:pPr>
         <w:pStyle w:val="Titre2"/>
       </w:pPr>
-      <w:bookmarkStart w:id="11" w:name="_Toc41140774"/>
+      <w:bookmarkStart w:id="11" w:name="_Toc41224433"/>
       <w:r>
         <w:t>Routeur</w:t>
       </w:r>
@@ -2257,7 +2396,13 @@
         <w:t xml:space="preserve">L’objectif de cet outil est de permettre </w:t>
       </w:r>
       <w:r>
-        <w:t xml:space="preserve">d’associer une route à une fonction python. Plus concrètement, lorsque l’utilisateur tape </w:t>
+        <w:t xml:space="preserve">d’associer une route à une fonction </w:t>
+      </w:r>
+      <w:r>
+        <w:t>P</w:t>
+      </w:r>
+      <w:r>
+        <w:t xml:space="preserve">ython. Plus concrètement, lorsque l’utilisateur tape </w:t>
       </w:r>
       <w:r>
         <w:rPr>
@@ -2267,7 +2412,7 @@
         <w:t>localhost/count_tweet</w:t>
       </w:r>
       <w:r>
-        <w:t xml:space="preserve">, le path est </w:t>
+        <w:t xml:space="preserve">, le path </w:t>
       </w:r>
       <w:r>
         <w:rPr>
@@ -2277,12 +2422,30 @@
         <w:t>/count_tweet</w:t>
       </w:r>
       <w:r>
-        <w:t xml:space="preserve"> qui associé à notre fonction python count_tweet(). Ainsi cette fonction retourne un fichier JSON qui sera renvoyé au client en réponse.</w:t>
-      </w:r>
-    </w:p>
-    <w:p>
-      <w:r>
-        <w:t xml:space="preserve">Afin d’automatiser ce routeur pour être facilement utilisé dans le reste du code,  un décorateur </w:t>
+        <w:t xml:space="preserve"> </w:t>
+      </w:r>
+      <w:r>
+        <w:t>est</w:t>
+      </w:r>
+      <w:r>
+        <w:t xml:space="preserve"> associé à notre fonction </w:t>
+      </w:r>
+      <w:r>
+        <w:t>P</w:t>
+      </w:r>
+      <w:r>
+        <w:t>ython count_tweet(). Ainsi cette fonction retourne un fichier JSON qui sera renvoyé au client en réponse.</w:t>
+      </w:r>
+    </w:p>
+    <w:p>
+      <w:r>
+        <w:t xml:space="preserve">Afin d’automatiser ce routeur pour être facilement utilisé dans le reste du </w:t>
+      </w:r>
+      <w:r>
+        <w:t>code, un</w:t>
+      </w:r>
+      <w:r>
+        <w:t xml:space="preserve"> décorateur </w:t>
       </w:r>
       <w:r>
         <w:t>a été créé. Quand le développeur souhaite coder une nouvelle fonction il lui suffit de mettre le décorateur « @set_route (</w:t>
@@ -2308,7 +2471,7 @@
       <w:pPr>
         <w:pStyle w:val="Titre2"/>
       </w:pPr>
-      <w:bookmarkStart w:id="12" w:name="_Toc41140775"/>
+      <w:bookmarkStart w:id="12" w:name="_Toc41224434"/>
       <w:r>
         <w:t>Cache</w:t>
       </w:r>
@@ -2328,7 +2491,7 @@
       <w:pPr>
         <w:pStyle w:val="Titre2"/>
       </w:pPr>
-      <w:bookmarkStart w:id="13" w:name="_Toc41140776"/>
+      <w:bookmarkStart w:id="13" w:name="_Toc41224435"/>
       <w:r>
         <w:t>Orchestrateur coté serveur</w:t>
       </w:r>
@@ -2355,7 +2518,13 @@
         <w:t>identifiant au client. Quand le thread termine le traitement demandé, il sauvegarde le résultat dans une variable du serveur main.</w:t>
       </w:r>
       <w:r>
-        <w:t xml:space="preserve"> Pour obtenir le résultat demandé, le client doit effectuer une demande au serveur en précisant l’identifiant. Ce système a été mis en place car dans certain cas le traitement peut durer plusieurs secondes, cela permet aussi d’éviter les timeout. </w:t>
+        <w:t xml:space="preserve"> Pour obtenir le résultat demandé, le client doit effectuer une demande au serveur en précisant l’identifiant. Ce système a été mis en place car dans certain cas le traitement peut durer plusieurs secondes, cela permet aussi d’éviter </w:t>
+      </w:r>
+      <w:r>
+        <w:t>les timeouts</w:t>
+      </w:r>
+      <w:r>
+        <w:t xml:space="preserve">. </w:t>
       </w:r>
     </w:p>
     <w:p>
@@ -2363,34 +2532,13 @@
         <w:t>Pour faciliter l</w:t>
       </w:r>
       <w:r>
-        <w:t>’utilisation de cet outil pour le développement,</w:t>
-      </w:r>
-      <w:r>
-        <w:t xml:space="preserve"> un décorateur a été créé. Quand le développeur souhaite coder une nouvelle fonction </w:t>
-      </w:r>
-      <w:r>
-        <w:t xml:space="preserve">qui doit utiliser cet outil, </w:t>
-      </w:r>
-      <w:r>
-        <w:t>il lui suffit de mettre le décorateur « @</w:t>
-      </w:r>
-      <w:r>
-        <w:t>set_orchestrator</w:t>
+        <w:t>’utilisation de cet outil pour le développement, un décorateur a été créé. Quand le développeur souhaite coder une nouvelle fonction qui doit utiliser cet outil, il lui suffit de mettre le décorateur « @set_orchestrator ()</w:t>
       </w:r>
       <w:r>
         <w:t xml:space="preserve"> </w:t>
       </w:r>
       <w:r>
-        <w:t>()</w:t>
-      </w:r>
-      <w:r>
-        <w:t>»</w:t>
-      </w:r>
-      <w:r>
-        <w:t xml:space="preserve"> sur sa fonction, tout le processus est complètement automatisé</w:t>
-      </w:r>
-      <w:r>
-        <w:t xml:space="preserve">. </w:t>
+        <w:t xml:space="preserve">» sur sa fonction, tout le processus est complètement automatisé. </w:t>
       </w:r>
     </w:p>
     <w:p/>
@@ -2398,7 +2546,7 @@
       <w:pPr>
         <w:pStyle w:val="Titre2"/>
       </w:pPr>
-      <w:bookmarkStart w:id="14" w:name="_Toc41140777"/>
+      <w:bookmarkStart w:id="14" w:name="_Toc41224436"/>
       <w:r>
         <w:lastRenderedPageBreak/>
         <w:t>Orchestrateur coté client</w:t>
@@ -2411,22 +2559,13 @@
         <w:t>L’objectif de cet outil est de permettre d’automatiser l’orchestrateur coté client. En effet, comme vu précédemment, pour certains traitements, le serveur ne retourne pas un résultat mais un identifiant lié à ce résultat. Ainsi il est nécessaire de réaliser des requêtes</w:t>
       </w:r>
       <w:r>
-        <w:t xml:space="preserve"> supplémentaires pour récupérer ces résultats. Pour cela une classe Orchestrateur a été implémenté en javascript. Lorsque l’utilisateur modifie un filtre, le javascript ne lance pas une requête ajax pour récupérer le résultat mais passe par l’o</w:t>
-      </w:r>
-      <w:r>
-        <w:t>rchestrateur</w:t>
-      </w:r>
-      <w:r>
-        <w:t>, avec une demande de traitement. L</w:t>
-      </w:r>
-      <w:r>
-        <w:t>’orchestrateur</w:t>
-      </w:r>
-      <w:r>
-        <w:t xml:space="preserve"> envoi une requête au serveur puis récupère tout l’identifiant. Puis toutes les secondes il envoie une requête au serveur pour lui demander le résultat. Quand le résultat est disponible, il  </w:t>
-      </w:r>
-      <w:r>
-        <w:t>va exécuter la fonction de callback qui permet d’afficher le résultat dans la page HTML.</w:t>
+        <w:t xml:space="preserve"> supplémentaires pour récupérer ces résultats. Pour cela une classe Orchestrateur a été implémenté en javascript. Lorsque l’utilisateur modifie un filtre, le javascript ne lance pas une requête ajax pour récupérer le résultat mais passe par l’orchestrateur, avec une demande de traitement. L’orchestrateur envoi une requête au serveur puis récupère tout l’identifiant. Puis toutes les secondes il envoie une requête au serveur pour lui demander le résultat. Quand le résultat est disponible, </w:t>
+      </w:r>
+      <w:r>
+        <w:t>il va</w:t>
+      </w:r>
+      <w:r>
+        <w:t xml:space="preserve"> exécuter la fonction de callback qui permet d’afficher le résultat dans la page HTML.</w:t>
       </w:r>
     </w:p>
     <w:p/>
@@ -2434,17 +2573,17 @@
       <w:pPr>
         <w:pStyle w:val="Titre1"/>
       </w:pPr>
-      <w:bookmarkStart w:id="15" w:name="_Toc41140778"/>
+      <w:bookmarkStart w:id="15" w:name="_Toc41224437"/>
       <w:r>
         <w:t>Problèmes</w:t>
       </w:r>
+      <w:r>
+        <w:t xml:space="preserve"> </w:t>
+      </w:r>
+      <w:r>
+        <w:t>lors du développement</w:t>
+      </w:r>
       <w:bookmarkEnd w:id="15"/>
-      <w:r>
-        <w:t xml:space="preserve"> </w:t>
-      </w:r>
-      <w:r>
-        <w:t>lors du développement</w:t>
-      </w:r>
     </w:p>
     <w:p/>
     <w:p>
@@ -2457,15 +2596,33 @@
     </w:p>
     <w:p>
       <w:r>
-        <w:t xml:space="preserve">Un des premiers problème fut l’absence </w:t>
-      </w:r>
-      <w:r>
-        <w:t>de tests de non régression, ce qui a évidemment conduit lors du développement de nouveau code, d’erreurs dans du code existant.</w:t>
-      </w:r>
-    </w:p>
-    <w:p>
-      <w:r>
-        <w:t>Une seconde erreur fut l’oublie de verrou sur les Thread qui à produit des erreurs très étranges.</w:t>
+        <w:t xml:space="preserve">Un </w:t>
+      </w:r>
+      <w:r>
+        <w:t>des premiers problèmes</w:t>
+      </w:r>
+      <w:r>
+        <w:t xml:space="preserve"> fut l’absence </w:t>
+      </w:r>
+      <w:r>
+        <w:t xml:space="preserve">de tests de </w:t>
+      </w:r>
+      <w:r>
+        <w:t>non-régression</w:t>
+      </w:r>
+      <w:r>
+        <w:t>, ce qui a évidemment conduit lors du développement de nouveau code, d’erreurs dans du code existant.</w:t>
+      </w:r>
+    </w:p>
+    <w:p>
+      <w:r>
+        <w:t xml:space="preserve">Une seconde erreur fut l’oublie de verrou sur les Thread qui </w:t>
+      </w:r>
+      <w:r>
+        <w:t>a</w:t>
+      </w:r>
+      <w:r>
+        <w:t xml:space="preserve"> produit des erreurs très étranges.</w:t>
       </w:r>
     </w:p>
     <w:p>
@@ -2478,14 +2635,22 @@
       <w:pPr>
         <w:pStyle w:val="Titre1"/>
       </w:pPr>
+      <w:bookmarkStart w:id="16" w:name="_Toc41224438"/>
       <w:r>
         <w:t>Organisation</w:t>
       </w:r>
+      <w:bookmarkEnd w:id="16"/>
     </w:p>
     <w:p/>
     <w:p>
       <w:r>
-        <w:t>Le partage des fonction à développer a été respecté comme demandé dans le sujet. Une personne a réalisé l’</w:t>
+        <w:t xml:space="preserve">Le partage </w:t>
+      </w:r>
+      <w:r>
+        <w:t>des fonctions</w:t>
+      </w:r>
+      <w:r>
+        <w:t xml:space="preserve"> à développer a été respecté comme demandé dans le sujet. Une personne a réalisé l’</w:t>
       </w:r>
       <w:r>
         <w:t>orchestrateur</w:t>
@@ -3425,6 +3590,11 @@
       <w:u w:val="single"/>
     </w:rPr>
   </w:style>
+  <w:style w:type="character" w:customStyle="1" w:styleId="e24kjd">
+    <w:name w:val="e24kjd"/>
+    <w:basedOn w:val="Policepardfaut"/>
+    <w:rsid w:val="008D74ED"/>
+  </w:style>
 </w:styles>
 </file>
 
@@ -3641,6 +3811,7 @@
   <w:rsids>
     <w:rsidRoot w:val="0012192E"/>
     <w:rsid w:val="0012192E"/>
+    <w:rsid w:val="00853FD8"/>
     <w:rsid w:val="00914D09"/>
   </w:rsids>
   <m:mathPr>

</xml_diff>